<commit_message>
AVIC128 - rtl code / doc update
- updated rtl code
- updated docs
</commit_message>
<xml_diff>
--- a/video/trunk/docs/AVIC.docx
+++ b/video/trunk/docs/AVIC.docx
@@ -10561,7 +10561,8 @@
         <w:gridCol w:w="1559"/>
         <w:gridCol w:w="35"/>
         <w:gridCol w:w="816"/>
-        <w:gridCol w:w="1628"/>
+        <w:gridCol w:w="850"/>
+        <w:gridCol w:w="778"/>
         <w:gridCol w:w="2907"/>
       </w:tblGrid>
       <w:tr>
@@ -10655,6 +10656,7 @@
         <w:tc>
           <w:tcPr>
             <w:tcW w:w="1628" w:type="dxa"/>
+            <w:gridSpan w:val="2"/>
           </w:tcPr>
           <w:p>
             <w:pPr>
@@ -10721,7 +10723,7 @@
         <w:tc>
           <w:tcPr>
             <w:tcW w:w="4888" w:type="dxa"/>
-            <w:gridSpan w:val="5"/>
+            <w:gridSpan w:val="6"/>
           </w:tcPr>
           <w:p>
             <w:pPr>
@@ -10836,6 +10838,7 @@
         <w:tc>
           <w:tcPr>
             <w:tcW w:w="1628" w:type="dxa"/>
+            <w:gridSpan w:val="2"/>
           </w:tcPr>
           <w:p>
             <w:pPr>
@@ -10969,6 +10972,7 @@
         <w:tc>
           <w:tcPr>
             <w:tcW w:w="1628" w:type="dxa"/>
+            <w:gridSpan w:val="2"/>
           </w:tcPr>
           <w:p>
             <w:pPr>
@@ -11098,6 +11102,7 @@
         <w:tc>
           <w:tcPr>
             <w:tcW w:w="1628" w:type="dxa"/>
+            <w:gridSpan w:val="2"/>
           </w:tcPr>
           <w:p>
             <w:pPr>
@@ -11231,6 +11236,7 @@
         <w:tc>
           <w:tcPr>
             <w:tcW w:w="1628" w:type="dxa"/>
+            <w:gridSpan w:val="2"/>
           </w:tcPr>
           <w:p>
             <w:pPr>
@@ -11354,6 +11360,7 @@
         <w:tc>
           <w:tcPr>
             <w:tcW w:w="1628" w:type="dxa"/>
+            <w:gridSpan w:val="2"/>
           </w:tcPr>
           <w:p>
             <w:pPr>
@@ -11475,6 +11482,7 @@
         <w:tc>
           <w:tcPr>
             <w:tcW w:w="1628" w:type="dxa"/>
+            <w:gridSpan w:val="2"/>
           </w:tcPr>
           <w:p>
             <w:pPr>
@@ -11592,6 +11600,7 @@
         <w:tc>
           <w:tcPr>
             <w:tcW w:w="1628" w:type="dxa"/>
+            <w:gridSpan w:val="2"/>
           </w:tcPr>
           <w:p>
             <w:pPr>
@@ -11646,6 +11655,15 @@
             <w:pPr>
               <w:jc w:val="center"/>
             </w:pPr>
+            <w:r>
+              <w:t>~</w:t>
+            </w:r>
+            <w:r>
+              <w:rPr>
+                <w:vertAlign w:val="subscript"/>
+              </w:rPr>
+              <w:t>4</w:t>
+            </w:r>
           </w:p>
         </w:tc>
         <w:tc>
@@ -11668,11 +11686,21 @@
             <w:pPr>
               <w:jc w:val="center"/>
             </w:pPr>
+            <w:r>
+              <w:t>~</w:t>
+            </w:r>
+            <w:r>
+              <w:rPr>
+                <w:vertAlign w:val="subscript"/>
+              </w:rPr>
+              <w:t>4</w:t>
+            </w:r>
           </w:p>
         </w:tc>
         <w:tc>
           <w:tcPr>
             <w:tcW w:w="1628" w:type="dxa"/>
+            <w:gridSpan w:val="2"/>
           </w:tcPr>
           <w:p>
             <w:pPr>
@@ -11696,12 +11724,234 @@
             <w:pPr>
               <w:jc w:val="center"/>
             </w:pPr>
+            <w:r>
+              <w:t>$FA8</w:t>
+            </w:r>
+          </w:p>
+        </w:tc>
+        <w:tc>
+          <w:tcPr>
+            <w:tcW w:w="850" w:type="dxa"/>
+            <w:shd w:val="thinDiagStripe" w:color="auto" w:fill="auto"/>
+          </w:tcPr>
+          <w:p>
+            <w:pPr>
+              <w:jc w:val="center"/>
+            </w:pPr>
+            <w:r>
+              <w:t>~</w:t>
+            </w:r>
+            <w:r>
+              <w:rPr>
+                <w:vertAlign w:val="subscript"/>
+              </w:rPr>
+              <w:t>4</w:t>
+            </w:r>
+          </w:p>
+        </w:tc>
+        <w:tc>
+          <w:tcPr>
+            <w:tcW w:w="1594" w:type="dxa"/>
+            <w:gridSpan w:val="2"/>
+            <w:tcBorders>
+              <w:bottom w:val="single" w:sz="4" w:space="0" w:color="auto"/>
+            </w:tcBorders>
+          </w:tcPr>
+          <w:p>
+            <w:pPr>
+              <w:jc w:val="center"/>
+            </w:pPr>
+            <w:r>
+              <w:t>vpos</w:t>
+            </w:r>
+            <w:r>
+              <w:rPr>
+                <w:vertAlign w:val="subscript"/>
+              </w:rPr>
+              <w:t>12</w:t>
+            </w:r>
+          </w:p>
+        </w:tc>
+        <w:tc>
+          <w:tcPr>
+            <w:tcW w:w="816" w:type="dxa"/>
+            <w:shd w:val="thinDiagStripe" w:color="auto" w:fill="auto"/>
+          </w:tcPr>
+          <w:p>
+            <w:pPr>
+              <w:jc w:val="center"/>
+            </w:pPr>
+            <w:r>
+              <w:t>~</w:t>
+            </w:r>
+            <w:r>
+              <w:rPr>
+                <w:vertAlign w:val="subscript"/>
+              </w:rPr>
+              <w:t>4</w:t>
+            </w:r>
+          </w:p>
+        </w:tc>
+        <w:tc>
+          <w:tcPr>
+            <w:tcW w:w="1628" w:type="dxa"/>
+            <w:gridSpan w:val="2"/>
+          </w:tcPr>
+          <w:p>
+            <w:pPr>
+              <w:jc w:val="center"/>
+            </w:pPr>
+            <w:r>
+              <w:t>hpos</w:t>
+            </w:r>
+            <w:r>
+              <w:rPr>
+                <w:vertAlign w:val="subscript"/>
+              </w:rPr>
+              <w:t>12</w:t>
+            </w:r>
+          </w:p>
+        </w:tc>
+        <w:tc>
+          <w:tcPr>
+            <w:tcW w:w="2907" w:type="dxa"/>
+          </w:tcPr>
+          <w:p>
+            <w:r>
+              <w:t xml:space="preserve">vert., </w:t>
+            </w:r>
+            <w:proofErr w:type="spellStart"/>
+            <w:r>
+              <w:t>horiz</w:t>
+            </w:r>
+            <w:proofErr w:type="spellEnd"/>
+            <w:r>
+              <w:t>. pos (read only)</w:t>
+            </w:r>
+          </w:p>
+        </w:tc>
+      </w:tr>
+      <w:tr>
+        <w:tc>
+          <w:tcPr>
+            <w:tcW w:w="835" w:type="dxa"/>
+          </w:tcPr>
+          <w:p>
+            <w:pPr>
+              <w:jc w:val="center"/>
+            </w:pPr>
+            <w:r>
+              <w:t>$FAC</w:t>
+            </w:r>
+          </w:p>
+        </w:tc>
+        <w:tc>
+          <w:tcPr>
+            <w:tcW w:w="850" w:type="dxa"/>
+            <w:shd w:val="thinDiagStripe" w:color="auto" w:fill="auto"/>
+          </w:tcPr>
+          <w:p>
+            <w:pPr>
+              <w:jc w:val="center"/>
+            </w:pPr>
+            <w:r>
+              <w:t>~</w:t>
+            </w:r>
+            <w:r>
+              <w:rPr>
+                <w:vertAlign w:val="subscript"/>
+              </w:rPr>
+              <w:t>4</w:t>
+            </w:r>
+          </w:p>
+        </w:tc>
+        <w:tc>
+          <w:tcPr>
+            <w:tcW w:w="1594" w:type="dxa"/>
+            <w:gridSpan w:val="2"/>
+            <w:shd w:val="thinDiagStripe" w:color="auto" w:fill="auto"/>
+          </w:tcPr>
+          <w:p>
+            <w:pPr>
+              <w:jc w:val="center"/>
+            </w:pPr>
+            <w:r>
+              <w:t>~</w:t>
+            </w:r>
+            <w:r>
+              <w:rPr>
+                <w:vertAlign w:val="subscript"/>
+              </w:rPr>
+              <w:t>12</w:t>
+            </w:r>
+          </w:p>
+        </w:tc>
+        <w:tc>
+          <w:tcPr>
+            <w:tcW w:w="1666" w:type="dxa"/>
+            <w:gridSpan w:val="2"/>
+            <w:shd w:val="thinDiagStripe" w:color="auto" w:fill="auto"/>
+          </w:tcPr>
+          <w:p>
+            <w:pPr>
+              <w:jc w:val="center"/>
+            </w:pPr>
+            <w:r>
+              <w:t>~</w:t>
+            </w:r>
+            <w:r>
+              <w:rPr>
+                <w:vertAlign w:val="subscript"/>
+              </w:rPr>
+              <w:t>11</w:t>
+            </w:r>
+          </w:p>
+        </w:tc>
+        <w:tc>
+          <w:tcPr>
+            <w:tcW w:w="778" w:type="dxa"/>
+          </w:tcPr>
+          <w:p>
+            <w:pPr>
+              <w:jc w:val="center"/>
+            </w:pPr>
+            <w:r>
+              <w:t>fpos</w:t>
+            </w:r>
+            <w:r>
+              <w:rPr>
+                <w:vertAlign w:val="subscript"/>
+              </w:rPr>
+              <w:t>5</w:t>
+            </w:r>
+          </w:p>
+        </w:tc>
+        <w:tc>
+          <w:tcPr>
+            <w:tcW w:w="2907" w:type="dxa"/>
+          </w:tcPr>
+          <w:p>
+            <w:r>
+              <w:t>frame pos. (read only)</w:t>
+            </w:r>
+          </w:p>
+        </w:tc>
+      </w:tr>
+      <w:tr>
+        <w:tc>
+          <w:tcPr>
+            <w:tcW w:w="835" w:type="dxa"/>
+          </w:tcPr>
+          <w:p>
+            <w:pPr>
+              <w:jc w:val="center"/>
+            </w:pPr>
           </w:p>
         </w:tc>
         <w:tc>
           <w:tcPr>
             <w:tcW w:w="4888" w:type="dxa"/>
-            <w:gridSpan w:val="5"/>
+            <w:gridSpan w:val="6"/>
           </w:tcPr>
           <w:p>
             <w:pPr>
@@ -11733,7 +11983,7 @@
         <w:tc>
           <w:tcPr>
             <w:tcW w:w="4888" w:type="dxa"/>
-            <w:gridSpan w:val="5"/>
+            <w:gridSpan w:val="6"/>
           </w:tcPr>
           <w:p>
             <w:pPr>
@@ -13165,8 +13415,2678 @@
     </w:p>
     <w:p>
       <w:pPr>
+        <w:pStyle w:val="Heading2"/>
+        <w:rPr>
+          <w:sz w:val="48"/>
+        </w:rPr>
+      </w:pPr>
+      <w:r>
+        <w:rPr>
+          <w:sz w:val="48"/>
+        </w:rPr>
+        <w:lastRenderedPageBreak/>
+        <w:t>Copper</w:t>
+      </w:r>
+    </w:p>
+    <w:p>
+      <w:pPr>
+        <w:pStyle w:val="Heading3"/>
+      </w:pPr>
+      <w:r>
+        <w:t>Overview</w:t>
+      </w:r>
+    </w:p>
+    <w:p>
+      <w:pPr>
+        <w:ind w:left="720"/>
+      </w:pPr>
+      <w:r>
+        <w:t xml:space="preserve">The copper is co-processor capable of updating the display controller’s register set at specific points during the display generation. The copper has a small instruction set of only four instructions. Copper instructions are </w:t>
+      </w:r>
+      <w:r>
+        <w:t>128</w:t>
+      </w:r>
+      <w:r>
+        <w:t>-bit words. If enabled, during every vertical reset of the display the copper’s program counter is loaded with an address stored in the copper’s program address register and the copper begin executing instructions.</w:t>
+      </w:r>
+    </w:p>
+    <w:p>
+      <w:pPr>
+        <w:pStyle w:val="Heading3"/>
+      </w:pPr>
+      <w:r>
+        <w:t>Copper Address Registers</w:t>
+      </w:r>
+    </w:p>
+    <w:p>
+      <w:pPr>
+        <w:ind w:left="720"/>
+      </w:pPr>
+      <w:r>
+        <w:t>Copper address registers are used to store addresses for copper programs that include the restart address (address register zero), and subroutine linkage addresses.</w:t>
+      </w:r>
+    </w:p>
+    <w:tbl>
+      <w:tblPr>
+        <w:tblStyle w:val="TableGrid"/>
+        <w:tblW w:w="0" w:type="auto"/>
+        <w:tblInd w:w="720" w:type="dxa"/>
+        <w:tblLook w:val="04A0" w:firstRow="1" w:lastRow="0" w:firstColumn="1" w:lastColumn="0" w:noHBand="0" w:noVBand="1"/>
+      </w:tblPr>
+      <w:tblGrid>
+        <w:gridCol w:w="1898"/>
+        <w:gridCol w:w="2166"/>
+        <w:gridCol w:w="1436"/>
+        <w:gridCol w:w="308"/>
+        <w:gridCol w:w="423"/>
+        <w:gridCol w:w="2409"/>
+      </w:tblGrid>
+      <w:tr>
+        <w:tc>
+          <w:tcPr>
+            <w:tcW w:w="1898" w:type="dxa"/>
+            <w:tcBorders>
+              <w:top w:val="nil"/>
+              <w:left w:val="nil"/>
+              <w:bottom w:val="single" w:sz="4" w:space="0" w:color="auto"/>
+              <w:right w:val="nil"/>
+            </w:tcBorders>
+            <w:shd w:val="clear" w:color="auto" w:fill="auto"/>
+          </w:tcPr>
+          <w:p>
+            <w:pPr>
+              <w:jc w:val="center"/>
+              <w:rPr>
+                <w:sz w:val="18"/>
+              </w:rPr>
+            </w:pPr>
+          </w:p>
+        </w:tc>
+        <w:tc>
+          <w:tcPr>
+            <w:tcW w:w="4333" w:type="dxa"/>
+            <w:gridSpan w:val="4"/>
+            <w:tcBorders>
+              <w:top w:val="nil"/>
+              <w:left w:val="nil"/>
+              <w:bottom w:val="single" w:sz="4" w:space="0" w:color="auto"/>
+              <w:right w:val="nil"/>
+            </w:tcBorders>
+          </w:tcPr>
+          <w:p>
+            <w:pPr>
+              <w:jc w:val="center"/>
+              <w:rPr>
+                <w:sz w:val="18"/>
+              </w:rPr>
+            </w:pPr>
+            <w:r>
+              <w:rPr>
+                <w:sz w:val="18"/>
+              </w:rPr>
+              <w:t>63</w:t>
+            </w:r>
+            <w:r>
+              <w:rPr>
+                <w:sz w:val="18"/>
+              </w:rPr>
+              <w:t xml:space="preserve">         </w:t>
+            </w:r>
+            <w:r>
+              <w:rPr>
+                <w:sz w:val="18"/>
+              </w:rPr>
+              <w:t xml:space="preserve">             </w:t>
+            </w:r>
+            <w:r>
+              <w:rPr>
+                <w:sz w:val="18"/>
+              </w:rPr>
+              <w:t xml:space="preserve">                                      </w:t>
+            </w:r>
+            <w:r>
+              <w:rPr>
+                <w:sz w:val="18"/>
+              </w:rPr>
+              <w:t xml:space="preserve">          </w:t>
+            </w:r>
+            <w:r>
+              <w:rPr>
+                <w:sz w:val="18"/>
+              </w:rPr>
+              <w:t xml:space="preserve">                 0</w:t>
+            </w:r>
+          </w:p>
+        </w:tc>
+        <w:tc>
+          <w:tcPr>
+            <w:tcW w:w="2409" w:type="dxa"/>
+            <w:tcBorders>
+              <w:top w:val="nil"/>
+              <w:left w:val="nil"/>
+              <w:right w:val="nil"/>
+            </w:tcBorders>
+          </w:tcPr>
+          <w:p>
+            <w:pPr>
+              <w:rPr>
+                <w:sz w:val="16"/>
+              </w:rPr>
+            </w:pPr>
+          </w:p>
+        </w:tc>
+      </w:tr>
+      <w:tr>
+        <w:tc>
+          <w:tcPr>
+            <w:tcW w:w="1898" w:type="dxa"/>
+            <w:shd w:val="clear" w:color="auto" w:fill="auto"/>
+          </w:tcPr>
+          <w:p>
+            <w:pPr>
+              <w:jc w:val="center"/>
+            </w:pPr>
+            <w:r>
+              <w:t>$</w:t>
+            </w:r>
+            <w:r>
+              <w:t>CC0</w:t>
+            </w:r>
+          </w:p>
+        </w:tc>
+        <w:tc>
+          <w:tcPr>
+            <w:tcW w:w="2166" w:type="dxa"/>
+            <w:shd w:val="clear" w:color="auto" w:fill="auto"/>
+          </w:tcPr>
+          <w:p>
+            <w:pPr>
+              <w:jc w:val="center"/>
+              <w:rPr>
+                <w:sz w:val="16"/>
+              </w:rPr>
+            </w:pPr>
+            <w:r>
+              <w:rPr>
+                <w:sz w:val="20"/>
+              </w:rPr>
+              <w:t>~</w:t>
+            </w:r>
+            <w:r>
+              <w:rPr>
+                <w:sz w:val="20"/>
+                <w:vertAlign w:val="subscript"/>
+              </w:rPr>
+              <w:t>32</w:t>
+            </w:r>
+          </w:p>
+        </w:tc>
+        <w:tc>
+          <w:tcPr>
+            <w:tcW w:w="2167" w:type="dxa"/>
+            <w:gridSpan w:val="3"/>
+            <w:shd w:val="clear" w:color="auto" w:fill="auto"/>
+          </w:tcPr>
+          <w:p>
+            <w:pPr>
+              <w:jc w:val="center"/>
+              <w:rPr>
+                <w:sz w:val="16"/>
+              </w:rPr>
+            </w:pPr>
+            <w:r>
+              <w:rPr>
+                <w:sz w:val="20"/>
+              </w:rPr>
+              <w:t>Offset</w:t>
+            </w:r>
+            <w:proofErr w:type="gramStart"/>
+            <w:r>
+              <w:rPr>
+                <w:sz w:val="20"/>
+                <w:vertAlign w:val="subscript"/>
+              </w:rPr>
+              <w:t>31</w:t>
+            </w:r>
+            <w:r>
+              <w:rPr>
+                <w:sz w:val="20"/>
+                <w:vertAlign w:val="subscript"/>
+              </w:rPr>
+              <w:t>..</w:t>
+            </w:r>
+            <w:proofErr w:type="gramEnd"/>
+            <w:r>
+              <w:rPr>
+                <w:sz w:val="20"/>
+                <w:vertAlign w:val="subscript"/>
+              </w:rPr>
+              <w:t>0</w:t>
+            </w:r>
+          </w:p>
+        </w:tc>
+        <w:tc>
+          <w:tcPr>
+            <w:tcW w:w="2409" w:type="dxa"/>
+          </w:tcPr>
+          <w:p>
+            <w:pPr>
+              <w:rPr>
+                <w:sz w:val="16"/>
+              </w:rPr>
+            </w:pPr>
+            <w:r>
+              <w:rPr>
+                <w:sz w:val="16"/>
+              </w:rPr>
+              <w:t xml:space="preserve">Address register #0 </w:t>
+            </w:r>
+          </w:p>
+        </w:tc>
+      </w:tr>
+      <w:tr>
+        <w:tc>
+          <w:tcPr>
+            <w:tcW w:w="1898" w:type="dxa"/>
+            <w:shd w:val="clear" w:color="auto" w:fill="auto"/>
+          </w:tcPr>
+          <w:p>
+            <w:pPr>
+              <w:jc w:val="center"/>
+            </w:pPr>
+            <w:r>
+              <w:t>….</w:t>
+            </w:r>
+          </w:p>
+        </w:tc>
+        <w:tc>
+          <w:tcPr>
+            <w:tcW w:w="4333" w:type="dxa"/>
+            <w:gridSpan w:val="4"/>
+            <w:shd w:val="clear" w:color="auto" w:fill="auto"/>
+          </w:tcPr>
+          <w:p>
+            <w:pPr>
+              <w:jc w:val="center"/>
+              <w:rPr>
+                <w:sz w:val="20"/>
+              </w:rPr>
+            </w:pPr>
+          </w:p>
+        </w:tc>
+        <w:tc>
+          <w:tcPr>
+            <w:tcW w:w="2409" w:type="dxa"/>
+          </w:tcPr>
+          <w:p>
+            <w:pPr>
+              <w:rPr>
+                <w:sz w:val="16"/>
+              </w:rPr>
+            </w:pPr>
+            <w:r>
+              <w:rPr>
+                <w:sz w:val="16"/>
+              </w:rPr>
+              <w:t>14 more registers</w:t>
+            </w:r>
+          </w:p>
+        </w:tc>
+      </w:tr>
+      <w:tr>
+        <w:tc>
+          <w:tcPr>
+            <w:tcW w:w="1898" w:type="dxa"/>
+            <w:shd w:val="clear" w:color="auto" w:fill="auto"/>
+          </w:tcPr>
+          <w:p>
+            <w:pPr>
+              <w:jc w:val="center"/>
+            </w:pPr>
+            <w:r>
+              <w:t>$</w:t>
+            </w:r>
+            <w:r>
+              <w:t>CF8</w:t>
+            </w:r>
+          </w:p>
+        </w:tc>
+        <w:tc>
+          <w:tcPr>
+            <w:tcW w:w="2166" w:type="dxa"/>
+            <w:shd w:val="clear" w:color="auto" w:fill="auto"/>
+          </w:tcPr>
+          <w:p>
+            <w:pPr>
+              <w:jc w:val="center"/>
+              <w:rPr>
+                <w:sz w:val="16"/>
+              </w:rPr>
+            </w:pPr>
+            <w:r>
+              <w:rPr>
+                <w:sz w:val="20"/>
+              </w:rPr>
+              <w:t>~</w:t>
+            </w:r>
+            <w:r>
+              <w:rPr>
+                <w:sz w:val="20"/>
+                <w:vertAlign w:val="subscript"/>
+              </w:rPr>
+              <w:t>32</w:t>
+            </w:r>
+          </w:p>
+        </w:tc>
+        <w:tc>
+          <w:tcPr>
+            <w:tcW w:w="2167" w:type="dxa"/>
+            <w:gridSpan w:val="3"/>
+            <w:shd w:val="clear" w:color="auto" w:fill="auto"/>
+          </w:tcPr>
+          <w:p>
+            <w:pPr>
+              <w:jc w:val="center"/>
+              <w:rPr>
+                <w:sz w:val="16"/>
+              </w:rPr>
+            </w:pPr>
+            <w:r>
+              <w:rPr>
+                <w:sz w:val="20"/>
+              </w:rPr>
+              <w:t>Offset</w:t>
+            </w:r>
+            <w:proofErr w:type="gramStart"/>
+            <w:r>
+              <w:rPr>
+                <w:sz w:val="20"/>
+                <w:vertAlign w:val="subscript"/>
+              </w:rPr>
+              <w:t>31</w:t>
+            </w:r>
+            <w:r>
+              <w:rPr>
+                <w:sz w:val="20"/>
+                <w:vertAlign w:val="subscript"/>
+              </w:rPr>
+              <w:t>..</w:t>
+            </w:r>
+            <w:proofErr w:type="gramEnd"/>
+            <w:r>
+              <w:rPr>
+                <w:sz w:val="20"/>
+                <w:vertAlign w:val="subscript"/>
+              </w:rPr>
+              <w:t>0</w:t>
+            </w:r>
+          </w:p>
+        </w:tc>
+        <w:tc>
+          <w:tcPr>
+            <w:tcW w:w="2409" w:type="dxa"/>
+          </w:tcPr>
+          <w:p>
+            <w:pPr>
+              <w:rPr>
+                <w:sz w:val="16"/>
+              </w:rPr>
+            </w:pPr>
+            <w:r>
+              <w:rPr>
+                <w:sz w:val="16"/>
+              </w:rPr>
+              <w:t>Address register #</w:t>
+            </w:r>
+            <w:r>
+              <w:rPr>
+                <w:sz w:val="16"/>
+              </w:rPr>
+              <w:t>15</w:t>
+            </w:r>
+          </w:p>
+        </w:tc>
+      </w:tr>
+      <w:tr>
+        <w:tc>
+          <w:tcPr>
+            <w:tcW w:w="1898" w:type="dxa"/>
+            <w:shd w:val="clear" w:color="auto" w:fill="auto"/>
+          </w:tcPr>
+          <w:p>
+            <w:pPr>
+              <w:jc w:val="center"/>
+            </w:pPr>
+            <w:r>
+              <w:t>$</w:t>
+            </w:r>
+            <w:r>
+              <w:t>CB0</w:t>
+            </w:r>
+          </w:p>
+        </w:tc>
+        <w:tc>
+          <w:tcPr>
+            <w:tcW w:w="3602" w:type="dxa"/>
+            <w:gridSpan w:val="2"/>
+            <w:shd w:val="clear" w:color="auto" w:fill="auto"/>
+          </w:tcPr>
+          <w:p>
+            <w:pPr>
+              <w:jc w:val="center"/>
+              <w:rPr>
+                <w:sz w:val="20"/>
+              </w:rPr>
+            </w:pPr>
+          </w:p>
+        </w:tc>
+        <w:tc>
+          <w:tcPr>
+            <w:tcW w:w="308" w:type="dxa"/>
+            <w:shd w:val="clear" w:color="auto" w:fill="auto"/>
+          </w:tcPr>
+          <w:p>
+            <w:pPr>
+              <w:jc w:val="center"/>
+              <w:rPr>
+                <w:sz w:val="20"/>
+              </w:rPr>
+            </w:pPr>
+            <w:r>
+              <w:rPr>
+                <w:sz w:val="20"/>
+              </w:rPr>
+              <w:t>F</w:t>
+            </w:r>
+          </w:p>
+        </w:tc>
+        <w:tc>
+          <w:tcPr>
+            <w:tcW w:w="423" w:type="dxa"/>
+            <w:shd w:val="clear" w:color="auto" w:fill="auto"/>
+          </w:tcPr>
+          <w:p>
+            <w:pPr>
+              <w:jc w:val="center"/>
+              <w:rPr>
+                <w:sz w:val="20"/>
+              </w:rPr>
+            </w:pPr>
+            <w:r>
+              <w:rPr>
+                <w:sz w:val="20"/>
+              </w:rPr>
+              <w:t>E</w:t>
+            </w:r>
+          </w:p>
+        </w:tc>
+        <w:tc>
+          <w:tcPr>
+            <w:tcW w:w="2409" w:type="dxa"/>
+          </w:tcPr>
+          <w:p>
+            <w:pPr>
+              <w:rPr>
+                <w:sz w:val="16"/>
+              </w:rPr>
+            </w:pPr>
+            <w:r>
+              <w:rPr>
+                <w:sz w:val="16"/>
+              </w:rPr>
+              <w:t>Control Register</w:t>
+            </w:r>
+          </w:p>
+        </w:tc>
+      </w:tr>
+    </w:tbl>
+    <w:p>
+      <w:pPr>
+        <w:pStyle w:val="Heading3"/>
+      </w:pPr>
+      <w:r>
+        <w:t>Copper Control Register</w:t>
+      </w:r>
+    </w:p>
+    <w:p>
+      <w:pPr>
+        <w:ind w:left="720"/>
+      </w:pPr>
+      <w:r>
+        <w:t>This register has bits to enable the copper. It also has a bit indicating the restart rate for the copper. The copper program may be automatically restarted at the beginning of every video frame (the default configuration) or it may restart every 16</w:t>
+      </w:r>
+      <w:r>
+        <w:rPr>
+          <w:vertAlign w:val="superscript"/>
+        </w:rPr>
+        <w:t>th</w:t>
+      </w:r>
+      <w:r>
+        <w:t xml:space="preserve"> frame.</w:t>
+      </w:r>
+    </w:p>
+    <w:p>
+      <w:pPr>
+        <w:rPr>
+          <w:rFonts w:asciiTheme="majorHAnsi" w:eastAsiaTheme="majorEastAsia" w:hAnsiTheme="majorHAnsi" w:cstheme="majorBidi"/>
+          <w:color w:val="1F3763" w:themeColor="accent1" w:themeShade="7F"/>
+          <w:sz w:val="24"/>
+          <w:szCs w:val="24"/>
+        </w:rPr>
+      </w:pPr>
+      <w:r>
+        <w:br w:type="page"/>
+      </w:r>
+    </w:p>
+    <w:p>
+      <w:pPr>
+        <w:pStyle w:val="Heading3"/>
+      </w:pPr>
+      <w:r>
+        <w:lastRenderedPageBreak/>
+        <w:t>Copper Instruction Set Description</w:t>
+      </w:r>
+    </w:p>
+    <w:p>
+      <w:pPr>
+        <w:pStyle w:val="Heading3"/>
+        <w:rPr>
+          <w:rFonts w:asciiTheme="minorHAnsi" w:hAnsiTheme="minorHAnsi" w:cstheme="minorHAnsi"/>
+          <w:b w:val="0"/>
+          <w:sz w:val="44"/>
+          <w:szCs w:val="44"/>
+        </w:rPr>
+      </w:pPr>
+      <w:r>
+        <w:rPr>
+          <w:rFonts w:asciiTheme="minorHAnsi" w:hAnsiTheme="minorHAnsi" w:cstheme="minorHAnsi"/>
+          <w:sz w:val="44"/>
+          <w:szCs w:val="44"/>
+        </w:rPr>
+        <w:t>WAIT</w:t>
+      </w:r>
+    </w:p>
+    <w:p>
+      <w:pPr>
+        <w:ind w:left="720"/>
+        <w:rPr>
+          <w:b/>
+        </w:rPr>
+      </w:pPr>
+      <w:r>
+        <w:rPr>
+          <w:b/>
+        </w:rPr>
+        <w:t>Description:</w:t>
+      </w:r>
+    </w:p>
+    <w:p>
+      <w:pPr>
+        <w:ind w:left="720"/>
+      </w:pPr>
+      <w:r>
+        <w:t>The wait instruction waits for the display generation scan to reach a specific horizontal</w:t>
+      </w:r>
+      <w:r>
+        <w:t>,</w:t>
+      </w:r>
+      <w:r>
+        <w:t xml:space="preserve"> vertical </w:t>
+      </w:r>
+      <w:r>
+        <w:t xml:space="preserve">and frame </w:t>
+      </w:r>
+      <w:r>
+        <w:t>position. The copper is not active while waiting and other devices may freely access the display register set.</w:t>
+      </w:r>
+    </w:p>
+    <w:p>
+      <w:pPr>
+        <w:ind w:left="720"/>
+        <w:rPr>
+          <w:b/>
+        </w:rPr>
+      </w:pPr>
+      <w:r>
+        <w:rPr>
+          <w:b/>
+        </w:rPr>
+        <w:t>Instruction Format:</w:t>
+      </w:r>
+    </w:p>
+    <w:tbl>
+      <w:tblPr>
+        <w:tblStyle w:val="TableGrid"/>
+        <w:tblW w:w="0" w:type="auto"/>
+        <w:tblInd w:w="720" w:type="dxa"/>
+        <w:tblLook w:val="04A0" w:firstRow="1" w:lastRow="0" w:firstColumn="1" w:lastColumn="0" w:noHBand="0" w:noVBand="1"/>
+      </w:tblPr>
+      <w:tblGrid>
+        <w:gridCol w:w="944"/>
+        <w:gridCol w:w="1025"/>
+        <w:gridCol w:w="3118"/>
+      </w:tblGrid>
+      <w:tr>
+        <w:tc>
+          <w:tcPr>
+            <w:tcW w:w="944" w:type="dxa"/>
+            <w:shd w:val="clear" w:color="auto" w:fill="262626" w:themeFill="text1" w:themeFillTint="D9"/>
+          </w:tcPr>
+          <w:p>
+            <w:pPr>
+              <w:rPr>
+                <w:color w:val="FFFFFF" w:themeColor="background1"/>
+              </w:rPr>
+            </w:pPr>
+            <w:r>
+              <w:rPr>
+                <w:color w:val="FFFFFF" w:themeColor="background1"/>
+              </w:rPr>
+              <w:t>Bits</w:t>
+            </w:r>
+          </w:p>
+        </w:tc>
+        <w:tc>
+          <w:tcPr>
+            <w:tcW w:w="1025" w:type="dxa"/>
+            <w:shd w:val="clear" w:color="auto" w:fill="262626" w:themeFill="text1" w:themeFillTint="D9"/>
+          </w:tcPr>
+          <w:p>
+            <w:pPr>
+              <w:rPr>
+                <w:color w:val="FFFFFF" w:themeColor="background1"/>
+              </w:rPr>
+            </w:pPr>
+            <w:r>
+              <w:rPr>
+                <w:color w:val="FFFFFF" w:themeColor="background1"/>
+              </w:rPr>
+              <w:t>Field</w:t>
+            </w:r>
+          </w:p>
+        </w:tc>
+        <w:tc>
+          <w:tcPr>
+            <w:tcW w:w="3118" w:type="dxa"/>
+            <w:shd w:val="clear" w:color="auto" w:fill="262626" w:themeFill="text1" w:themeFillTint="D9"/>
+          </w:tcPr>
+          <w:p>
+            <w:pPr>
+              <w:rPr>
+                <w:color w:val="FFFFFF" w:themeColor="background1"/>
+              </w:rPr>
+            </w:pPr>
+            <w:r>
+              <w:rPr>
+                <w:color w:val="FFFFFF" w:themeColor="background1"/>
+              </w:rPr>
+              <w:t>Description</w:t>
+            </w:r>
+          </w:p>
+        </w:tc>
+      </w:tr>
+      <w:tr>
+        <w:tc>
+          <w:tcPr>
+            <w:tcW w:w="944" w:type="dxa"/>
+          </w:tcPr>
+          <w:p>
+            <w:r>
+              <w:t>127:126</w:t>
+            </w:r>
+          </w:p>
+        </w:tc>
+        <w:tc>
+          <w:tcPr>
+            <w:tcW w:w="1025" w:type="dxa"/>
+          </w:tcPr>
+          <w:p>
+            <w:r>
+              <w:t>Op</w:t>
+            </w:r>
+            <w:r>
+              <w:rPr>
+                <w:vertAlign w:val="subscript"/>
+              </w:rPr>
+              <w:t>2</w:t>
+            </w:r>
+          </w:p>
+        </w:tc>
+        <w:tc>
+          <w:tcPr>
+            <w:tcW w:w="3118" w:type="dxa"/>
+          </w:tcPr>
+          <w:p/>
+        </w:tc>
+      </w:tr>
+      <w:tr>
+        <w:tc>
+          <w:tcPr>
+            <w:tcW w:w="944" w:type="dxa"/>
+          </w:tcPr>
+          <w:p>
+            <w:r>
+              <w:t>112</w:t>
+            </w:r>
+          </w:p>
+        </w:tc>
+        <w:tc>
+          <w:tcPr>
+            <w:tcW w:w="1025" w:type="dxa"/>
+          </w:tcPr>
+          <w:p>
+            <w:r>
+              <w:t>B</w:t>
+            </w:r>
+          </w:p>
+        </w:tc>
+        <w:tc>
+          <w:tcPr>
+            <w:tcW w:w="3118" w:type="dxa"/>
+          </w:tcPr>
+          <w:p>
+            <w:proofErr w:type="spellStart"/>
+            <w:r>
+              <w:t>blitter</w:t>
+            </w:r>
+            <w:proofErr w:type="spellEnd"/>
+            <w:r>
+              <w:t xml:space="preserve"> wait</w:t>
+            </w:r>
+          </w:p>
+        </w:tc>
+      </w:tr>
+      <w:tr>
+        <w:tc>
+          <w:tcPr>
+            <w:tcW w:w="944" w:type="dxa"/>
+          </w:tcPr>
+          <w:p>
+            <w:r>
+              <w:t>101:96</w:t>
+            </w:r>
+          </w:p>
+        </w:tc>
+        <w:tc>
+          <w:tcPr>
+            <w:tcW w:w="1025" w:type="dxa"/>
+          </w:tcPr>
+          <w:p>
+            <w:r>
+              <w:t>F</w:t>
+            </w:r>
+          </w:p>
+        </w:tc>
+        <w:tc>
+          <w:tcPr>
+            <w:tcW w:w="3118" w:type="dxa"/>
+          </w:tcPr>
+          <w:p>
+            <w:r>
+              <w:t>frame. to wait for</w:t>
+            </w:r>
+          </w:p>
+        </w:tc>
+      </w:tr>
+      <w:tr>
+        <w:tc>
+          <w:tcPr>
+            <w:tcW w:w="944" w:type="dxa"/>
+          </w:tcPr>
+          <w:p>
+            <w:r>
+              <w:t>91:80</w:t>
+            </w:r>
+          </w:p>
+        </w:tc>
+        <w:tc>
+          <w:tcPr>
+            <w:tcW w:w="1025" w:type="dxa"/>
+          </w:tcPr>
+          <w:p>
+            <w:r>
+              <w:t>V</w:t>
+            </w:r>
+          </w:p>
+        </w:tc>
+        <w:tc>
+          <w:tcPr>
+            <w:tcW w:w="3118" w:type="dxa"/>
+          </w:tcPr>
+          <w:p>
+            <w:r>
+              <w:t>vert. pos. to wait for</w:t>
+            </w:r>
+          </w:p>
+        </w:tc>
+      </w:tr>
+      <w:tr>
+        <w:tc>
+          <w:tcPr>
+            <w:tcW w:w="944" w:type="dxa"/>
+          </w:tcPr>
+          <w:p>
+            <w:r>
+              <w:t>75:64</w:t>
+            </w:r>
+          </w:p>
+        </w:tc>
+        <w:tc>
+          <w:tcPr>
+            <w:tcW w:w="1025" w:type="dxa"/>
+          </w:tcPr>
+          <w:p>
+            <w:r>
+              <w:t>H</w:t>
+            </w:r>
+          </w:p>
+        </w:tc>
+        <w:tc>
+          <w:tcPr>
+            <w:tcW w:w="3118" w:type="dxa"/>
+          </w:tcPr>
+          <w:p>
+            <w:proofErr w:type="spellStart"/>
+            <w:r>
+              <w:t>horiz</w:t>
+            </w:r>
+            <w:proofErr w:type="spellEnd"/>
+            <w:r>
+              <w:t>. pos. to wait for</w:t>
+            </w:r>
+          </w:p>
+        </w:tc>
+      </w:tr>
+      <w:tr>
+        <w:tc>
+          <w:tcPr>
+            <w:tcW w:w="944" w:type="dxa"/>
+          </w:tcPr>
+          <w:p>
+            <w:r>
+              <w:t>37:32</w:t>
+            </w:r>
+          </w:p>
+        </w:tc>
+        <w:tc>
+          <w:tcPr>
+            <w:tcW w:w="1025" w:type="dxa"/>
+          </w:tcPr>
+          <w:p>
+            <w:r>
+              <w:t>MF</w:t>
+            </w:r>
+          </w:p>
+        </w:tc>
+        <w:tc>
+          <w:tcPr>
+            <w:tcW w:w="3118" w:type="dxa"/>
+          </w:tcPr>
+          <w:p>
+            <w:r>
+              <w:t>mask: frame</w:t>
+            </w:r>
+          </w:p>
+        </w:tc>
+      </w:tr>
+      <w:tr>
+        <w:tc>
+          <w:tcPr>
+            <w:tcW w:w="944" w:type="dxa"/>
+          </w:tcPr>
+          <w:p>
+            <w:r>
+              <w:t>27:16</w:t>
+            </w:r>
+          </w:p>
+        </w:tc>
+        <w:tc>
+          <w:tcPr>
+            <w:tcW w:w="1025" w:type="dxa"/>
+          </w:tcPr>
+          <w:p>
+            <w:r>
+              <w:t>MV</w:t>
+            </w:r>
+          </w:p>
+        </w:tc>
+        <w:tc>
+          <w:tcPr>
+            <w:tcW w:w="3118" w:type="dxa"/>
+          </w:tcPr>
+          <w:p>
+            <w:r>
+              <w:t>mask: vertical pos</w:t>
+            </w:r>
+          </w:p>
+        </w:tc>
+      </w:tr>
+      <w:tr>
+        <w:tc>
+          <w:tcPr>
+            <w:tcW w:w="944" w:type="dxa"/>
+          </w:tcPr>
+          <w:p>
+            <w:r>
+              <w:t>11:0</w:t>
+            </w:r>
+          </w:p>
+        </w:tc>
+        <w:tc>
+          <w:tcPr>
+            <w:tcW w:w="1025" w:type="dxa"/>
+          </w:tcPr>
+          <w:p>
+            <w:r>
+              <w:t>MH</w:t>
+            </w:r>
+          </w:p>
+        </w:tc>
+        <w:tc>
+          <w:tcPr>
+            <w:tcW w:w="3118" w:type="dxa"/>
+          </w:tcPr>
+          <w:p>
+            <w:r>
+              <w:t>mask: horizontal pos</w:t>
+            </w:r>
+          </w:p>
+        </w:tc>
+      </w:tr>
+    </w:tbl>
+    <w:p>
+      <w:pPr>
+        <w:ind w:left="720"/>
+        <w:rPr>
+          <w:b/>
+        </w:rPr>
+      </w:pPr>
+    </w:p>
+    <w:p>
+      <w:pPr>
+        <w:ind w:left="720"/>
+      </w:pPr>
+      <w:r>
+        <w:t xml:space="preserve">B – indicates that the copper should wait for an outstanding </w:t>
+      </w:r>
+      <w:proofErr w:type="spellStart"/>
+      <w:r>
+        <w:t>blit</w:t>
+      </w:r>
+      <w:proofErr w:type="spellEnd"/>
+      <w:r>
+        <w:t xml:space="preserve"> operation to complete before continuing.</w:t>
+      </w:r>
+    </w:p>
+    <w:p>
+      <w:pPr>
+        <w:ind w:left="720"/>
+      </w:pPr>
+      <w:r>
+        <w:t>F – the frame number that the copper should wait for. This may be masked off by the frame mask (MF) field.</w:t>
+      </w:r>
+    </w:p>
+    <w:p>
+      <w:pPr>
+        <w:ind w:left="720"/>
+      </w:pPr>
+      <w:r>
+        <w:t>V – the vertical position that the copper should wait for. This may be masked by the vertical position mask field (MV)</w:t>
+      </w:r>
+    </w:p>
+    <w:p>
+      <w:pPr>
+        <w:ind w:left="720"/>
+      </w:pPr>
+      <w:r>
+        <w:t>H – the horizontal position that the copper should wait for. this may be masked by the horizontal position mask field (MH).</w:t>
+      </w:r>
+    </w:p>
+    <w:p>
+      <w:pPr>
+        <w:ind w:left="720"/>
+      </w:pPr>
+    </w:p>
+    <w:p>
+      <w:pPr>
+        <w:rPr>
+          <w:rFonts w:eastAsiaTheme="majorEastAsia" w:cstheme="minorHAnsi"/>
+          <w:b/>
+          <w:color w:val="1F3763" w:themeColor="accent1" w:themeShade="7F"/>
+          <w:sz w:val="44"/>
+          <w:szCs w:val="44"/>
+        </w:rPr>
+      </w:pPr>
+      <w:r>
+        <w:rPr>
+          <w:rFonts w:cstheme="minorHAnsi"/>
+          <w:b/>
+          <w:sz w:val="44"/>
+          <w:szCs w:val="44"/>
+        </w:rPr>
+        <w:br w:type="page"/>
+      </w:r>
+    </w:p>
+    <w:p>
+      <w:pPr>
+        <w:pStyle w:val="Heading3"/>
+        <w:rPr>
+          <w:rFonts w:asciiTheme="minorHAnsi" w:hAnsiTheme="minorHAnsi" w:cstheme="minorHAnsi"/>
+          <w:b w:val="0"/>
+          <w:sz w:val="44"/>
+          <w:szCs w:val="44"/>
+        </w:rPr>
+      </w:pPr>
+      <w:r>
+        <w:rPr>
+          <w:rFonts w:asciiTheme="minorHAnsi" w:hAnsiTheme="minorHAnsi" w:cstheme="minorHAnsi"/>
+          <w:sz w:val="44"/>
+          <w:szCs w:val="44"/>
+        </w:rPr>
+        <w:lastRenderedPageBreak/>
+        <w:t>MOVE</w:t>
+      </w:r>
+    </w:p>
+    <w:p>
+      <w:pPr>
+        <w:ind w:left="720"/>
+        <w:rPr>
+          <w:b/>
+        </w:rPr>
+      </w:pPr>
+      <w:r>
+        <w:rPr>
+          <w:b/>
+        </w:rPr>
+        <w:t>Description:</w:t>
+      </w:r>
+    </w:p>
+    <w:p>
+      <w:pPr>
+        <w:ind w:left="720"/>
+      </w:pPr>
+      <w:r>
+        <w:t xml:space="preserve">The MOVE instruction moves a constant value into one of the display controller registers. This allows the copper to do things like initiate a </w:t>
+      </w:r>
+      <w:proofErr w:type="spellStart"/>
+      <w:r>
+        <w:t>blitter</w:t>
+      </w:r>
+      <w:proofErr w:type="spellEnd"/>
+      <w:r>
+        <w:t xml:space="preserve"> operation or trigger an interrupt.</w:t>
+      </w:r>
+    </w:p>
+    <w:p>
+      <w:pPr>
+        <w:ind w:left="720"/>
+        <w:rPr>
+          <w:b/>
+        </w:rPr>
+      </w:pPr>
+      <w:r>
+        <w:rPr>
+          <w:b/>
+        </w:rPr>
+        <w:t>Instruction Format:</w:t>
+      </w:r>
+    </w:p>
+    <w:tbl>
+      <w:tblPr>
+        <w:tblStyle w:val="TableGrid"/>
+        <w:tblW w:w="0" w:type="auto"/>
+        <w:tblInd w:w="720" w:type="dxa"/>
+        <w:tblLook w:val="04A0" w:firstRow="1" w:lastRow="0" w:firstColumn="1" w:lastColumn="0" w:noHBand="0" w:noVBand="1"/>
+      </w:tblPr>
+      <w:tblGrid>
+        <w:gridCol w:w="703"/>
+        <w:gridCol w:w="1701"/>
+        <w:gridCol w:w="1418"/>
+        <w:gridCol w:w="4394"/>
+      </w:tblGrid>
+      <w:tr>
+        <w:tc>
+          <w:tcPr>
+            <w:tcW w:w="551" w:type="dxa"/>
+          </w:tcPr>
+          <w:p>
+            <w:pPr>
+              <w:jc w:val="center"/>
+              <w:rPr>
+                <w:sz w:val="16"/>
+              </w:rPr>
+            </w:pPr>
+            <w:r>
+              <w:rPr>
+                <w:sz w:val="16"/>
+              </w:rPr>
+              <w:t>127126</w:t>
+            </w:r>
+          </w:p>
+        </w:tc>
+        <w:tc>
+          <w:tcPr>
+            <w:tcW w:w="1701" w:type="dxa"/>
+          </w:tcPr>
+          <w:p>
+            <w:pPr>
+              <w:jc w:val="center"/>
+              <w:rPr>
+                <w:sz w:val="16"/>
+              </w:rPr>
+            </w:pPr>
+            <w:r>
+              <w:rPr>
+                <w:sz w:val="16"/>
+              </w:rPr>
+              <w:t>125</w:t>
+            </w:r>
+            <w:r>
+              <w:rPr>
+                <w:sz w:val="16"/>
+              </w:rPr>
+              <w:t xml:space="preserve">                             </w:t>
+            </w:r>
+            <w:r>
+              <w:rPr>
+                <w:sz w:val="16"/>
+              </w:rPr>
+              <w:t>76</w:t>
+            </w:r>
+          </w:p>
+        </w:tc>
+        <w:tc>
+          <w:tcPr>
+            <w:tcW w:w="1418" w:type="dxa"/>
+          </w:tcPr>
+          <w:p>
+            <w:pPr>
+              <w:jc w:val="center"/>
+              <w:rPr>
+                <w:sz w:val="16"/>
+              </w:rPr>
+            </w:pPr>
+            <w:r>
+              <w:rPr>
+                <w:sz w:val="16"/>
+              </w:rPr>
+              <w:t>75</w:t>
+            </w:r>
+            <w:r>
+              <w:rPr>
+                <w:sz w:val="16"/>
+              </w:rPr>
+              <w:t xml:space="preserve">                  </w:t>
+            </w:r>
+            <w:r>
+              <w:rPr>
+                <w:sz w:val="16"/>
+              </w:rPr>
+              <w:t>64</w:t>
+            </w:r>
+          </w:p>
+        </w:tc>
+        <w:tc>
+          <w:tcPr>
+            <w:tcW w:w="4394" w:type="dxa"/>
+          </w:tcPr>
+          <w:p>
+            <w:pPr>
+              <w:jc w:val="center"/>
+              <w:rPr>
+                <w:sz w:val="16"/>
+              </w:rPr>
+            </w:pPr>
+            <w:r>
+              <w:rPr>
+                <w:sz w:val="16"/>
+              </w:rPr>
+              <w:t>63                                                                                            0</w:t>
+            </w:r>
+          </w:p>
+        </w:tc>
+      </w:tr>
+      <w:tr>
+        <w:tc>
+          <w:tcPr>
+            <w:tcW w:w="551" w:type="dxa"/>
+          </w:tcPr>
+          <w:p>
+            <w:pPr>
+              <w:jc w:val="center"/>
+            </w:pPr>
+            <w:r>
+              <w:t>1</w:t>
+            </w:r>
+            <w:r>
+              <w:rPr>
+                <w:vertAlign w:val="subscript"/>
+              </w:rPr>
+              <w:t>2</w:t>
+            </w:r>
+          </w:p>
+        </w:tc>
+        <w:tc>
+          <w:tcPr>
+            <w:tcW w:w="1701" w:type="dxa"/>
+          </w:tcPr>
+          <w:p>
+            <w:pPr>
+              <w:jc w:val="center"/>
+            </w:pPr>
+            <w:r>
+              <w:t>~</w:t>
+            </w:r>
+            <w:r>
+              <w:rPr>
+                <w:vertAlign w:val="subscript"/>
+              </w:rPr>
+              <w:t>50</w:t>
+            </w:r>
+          </w:p>
+        </w:tc>
+        <w:tc>
+          <w:tcPr>
+            <w:tcW w:w="1418" w:type="dxa"/>
+          </w:tcPr>
+          <w:p>
+            <w:pPr>
+              <w:jc w:val="center"/>
+            </w:pPr>
+            <w:r>
+              <w:t>Regno</w:t>
+            </w:r>
+            <w:r>
+              <w:rPr>
+                <w:vertAlign w:val="subscript"/>
+              </w:rPr>
+              <w:t>1</w:t>
+            </w:r>
+            <w:r>
+              <w:rPr>
+                <w:vertAlign w:val="subscript"/>
+              </w:rPr>
+              <w:t>2</w:t>
+            </w:r>
+          </w:p>
+        </w:tc>
+        <w:tc>
+          <w:tcPr>
+            <w:tcW w:w="4394" w:type="dxa"/>
+          </w:tcPr>
+          <w:p>
+            <w:pPr>
+              <w:jc w:val="center"/>
+            </w:pPr>
+            <w:r>
+              <w:t>Data</w:t>
+            </w:r>
+            <w:proofErr w:type="gramStart"/>
+            <w:r>
+              <w:rPr>
+                <w:vertAlign w:val="subscript"/>
+              </w:rPr>
+              <w:t>63..</w:t>
+            </w:r>
+            <w:proofErr w:type="gramEnd"/>
+            <w:r>
+              <w:rPr>
+                <w:vertAlign w:val="subscript"/>
+              </w:rPr>
+              <w:t>0</w:t>
+            </w:r>
+          </w:p>
+        </w:tc>
+      </w:tr>
+    </w:tbl>
+    <w:p>
+      <w:pPr>
+        <w:ind w:left="720"/>
+      </w:pPr>
+    </w:p>
+    <w:p>
+      <w:pPr>
+        <w:pStyle w:val="Heading3"/>
+        <w:rPr>
+          <w:rFonts w:asciiTheme="minorHAnsi" w:hAnsiTheme="minorHAnsi" w:cstheme="minorHAnsi"/>
+          <w:b w:val="0"/>
+          <w:sz w:val="44"/>
+          <w:szCs w:val="44"/>
+        </w:rPr>
+      </w:pPr>
+      <w:r>
+        <w:rPr>
+          <w:rFonts w:asciiTheme="minorHAnsi" w:hAnsiTheme="minorHAnsi" w:cstheme="minorHAnsi"/>
+          <w:sz w:val="44"/>
+          <w:szCs w:val="44"/>
+        </w:rPr>
+        <w:t>SKIP</w:t>
+      </w:r>
+    </w:p>
+    <w:p>
+      <w:pPr>
+        <w:ind w:left="720"/>
+        <w:rPr>
+          <w:b/>
+        </w:rPr>
+      </w:pPr>
+      <w:r>
+        <w:rPr>
+          <w:b/>
+        </w:rPr>
+        <w:t>Description:</w:t>
+      </w:r>
+    </w:p>
+    <w:p>
+      <w:pPr>
+        <w:ind w:left="720"/>
+      </w:pPr>
+      <w:r>
+        <w:t>The SKIP instruction skips over the next instruction if the display generation scan has already passed the point specified in the instruction. The SKIP instruction has the same format as the WAIT instruction.</w:t>
+      </w:r>
+    </w:p>
+    <w:p>
+      <w:pPr>
+        <w:ind w:left="720"/>
+        <w:rPr>
+          <w:b/>
+        </w:rPr>
+      </w:pPr>
+      <w:r>
+        <w:rPr>
+          <w:b/>
+        </w:rPr>
+        <w:t>Instruction Format:</w:t>
+      </w:r>
+    </w:p>
+    <w:tbl>
+      <w:tblPr>
+        <w:tblStyle w:val="TableGrid"/>
+        <w:tblW w:w="0" w:type="auto"/>
+        <w:tblInd w:w="720" w:type="dxa"/>
+        <w:tblLook w:val="04A0" w:firstRow="1" w:lastRow="0" w:firstColumn="1" w:lastColumn="0" w:noHBand="0" w:noVBand="1"/>
+      </w:tblPr>
+      <w:tblGrid>
+        <w:gridCol w:w="944"/>
+        <w:gridCol w:w="1025"/>
+        <w:gridCol w:w="3118"/>
+      </w:tblGrid>
+      <w:tr>
+        <w:tc>
+          <w:tcPr>
+            <w:tcW w:w="944" w:type="dxa"/>
+            <w:shd w:val="clear" w:color="auto" w:fill="262626" w:themeFill="text1" w:themeFillTint="D9"/>
+          </w:tcPr>
+          <w:p>
+            <w:pPr>
+              <w:rPr>
+                <w:color w:val="FFFFFF" w:themeColor="background1"/>
+              </w:rPr>
+            </w:pPr>
+            <w:r>
+              <w:rPr>
+                <w:color w:val="FFFFFF" w:themeColor="background1"/>
+              </w:rPr>
+              <w:t>Bits</w:t>
+            </w:r>
+          </w:p>
+        </w:tc>
+        <w:tc>
+          <w:tcPr>
+            <w:tcW w:w="1025" w:type="dxa"/>
+            <w:shd w:val="clear" w:color="auto" w:fill="262626" w:themeFill="text1" w:themeFillTint="D9"/>
+          </w:tcPr>
+          <w:p>
+            <w:pPr>
+              <w:rPr>
+                <w:color w:val="FFFFFF" w:themeColor="background1"/>
+              </w:rPr>
+            </w:pPr>
+            <w:r>
+              <w:rPr>
+                <w:color w:val="FFFFFF" w:themeColor="background1"/>
+              </w:rPr>
+              <w:t>Field</w:t>
+            </w:r>
+          </w:p>
+        </w:tc>
+        <w:tc>
+          <w:tcPr>
+            <w:tcW w:w="3118" w:type="dxa"/>
+            <w:shd w:val="clear" w:color="auto" w:fill="262626" w:themeFill="text1" w:themeFillTint="D9"/>
+          </w:tcPr>
+          <w:p>
+            <w:pPr>
+              <w:rPr>
+                <w:color w:val="FFFFFF" w:themeColor="background1"/>
+              </w:rPr>
+            </w:pPr>
+            <w:r>
+              <w:rPr>
+                <w:color w:val="FFFFFF" w:themeColor="background1"/>
+              </w:rPr>
+              <w:t>Description</w:t>
+            </w:r>
+          </w:p>
+        </w:tc>
+      </w:tr>
+      <w:tr>
+        <w:tc>
+          <w:tcPr>
+            <w:tcW w:w="944" w:type="dxa"/>
+          </w:tcPr>
+          <w:p>
+            <w:r>
+              <w:t>127:126</w:t>
+            </w:r>
+          </w:p>
+        </w:tc>
+        <w:tc>
+          <w:tcPr>
+            <w:tcW w:w="1025" w:type="dxa"/>
+          </w:tcPr>
+          <w:p>
+            <w:r>
+              <w:t>Op</w:t>
+            </w:r>
+            <w:r>
+              <w:rPr>
+                <w:vertAlign w:val="subscript"/>
+              </w:rPr>
+              <w:t>2</w:t>
+            </w:r>
+          </w:p>
+        </w:tc>
+        <w:tc>
+          <w:tcPr>
+            <w:tcW w:w="3118" w:type="dxa"/>
+          </w:tcPr>
+          <w:p/>
+        </w:tc>
+      </w:tr>
+      <w:tr>
+        <w:tc>
+          <w:tcPr>
+            <w:tcW w:w="944" w:type="dxa"/>
+          </w:tcPr>
+          <w:p>
+            <w:r>
+              <w:t>112</w:t>
+            </w:r>
+          </w:p>
+        </w:tc>
+        <w:tc>
+          <w:tcPr>
+            <w:tcW w:w="1025" w:type="dxa"/>
+          </w:tcPr>
+          <w:p>
+            <w:r>
+              <w:t>B</w:t>
+            </w:r>
+          </w:p>
+        </w:tc>
+        <w:tc>
+          <w:tcPr>
+            <w:tcW w:w="3118" w:type="dxa"/>
+          </w:tcPr>
+          <w:p>
+            <w:proofErr w:type="spellStart"/>
+            <w:r>
+              <w:t>blitter</w:t>
+            </w:r>
+            <w:proofErr w:type="spellEnd"/>
+            <w:r>
+              <w:t xml:space="preserve"> wait</w:t>
+            </w:r>
+          </w:p>
+        </w:tc>
+      </w:tr>
+      <w:tr>
+        <w:tc>
+          <w:tcPr>
+            <w:tcW w:w="944" w:type="dxa"/>
+          </w:tcPr>
+          <w:p>
+            <w:r>
+              <w:t>101:96</w:t>
+            </w:r>
+          </w:p>
+        </w:tc>
+        <w:tc>
+          <w:tcPr>
+            <w:tcW w:w="1025" w:type="dxa"/>
+          </w:tcPr>
+          <w:p>
+            <w:r>
+              <w:t>F</w:t>
+            </w:r>
+          </w:p>
+        </w:tc>
+        <w:tc>
+          <w:tcPr>
+            <w:tcW w:w="3118" w:type="dxa"/>
+          </w:tcPr>
+          <w:p>
+            <w:r>
+              <w:t>frame. to wait for</w:t>
+            </w:r>
+          </w:p>
+        </w:tc>
+      </w:tr>
+      <w:tr>
+        <w:tc>
+          <w:tcPr>
+            <w:tcW w:w="944" w:type="dxa"/>
+          </w:tcPr>
+          <w:p>
+            <w:r>
+              <w:t>91:80</w:t>
+            </w:r>
+          </w:p>
+        </w:tc>
+        <w:tc>
+          <w:tcPr>
+            <w:tcW w:w="1025" w:type="dxa"/>
+          </w:tcPr>
+          <w:p>
+            <w:r>
+              <w:t>V</w:t>
+            </w:r>
+          </w:p>
+        </w:tc>
+        <w:tc>
+          <w:tcPr>
+            <w:tcW w:w="3118" w:type="dxa"/>
+          </w:tcPr>
+          <w:p>
+            <w:r>
+              <w:t>vert. pos. to wait for</w:t>
+            </w:r>
+          </w:p>
+        </w:tc>
+      </w:tr>
+      <w:tr>
+        <w:tc>
+          <w:tcPr>
+            <w:tcW w:w="944" w:type="dxa"/>
+          </w:tcPr>
+          <w:p>
+            <w:r>
+              <w:t>75:64</w:t>
+            </w:r>
+          </w:p>
+        </w:tc>
+        <w:tc>
+          <w:tcPr>
+            <w:tcW w:w="1025" w:type="dxa"/>
+          </w:tcPr>
+          <w:p>
+            <w:r>
+              <w:t>H</w:t>
+            </w:r>
+          </w:p>
+        </w:tc>
+        <w:tc>
+          <w:tcPr>
+            <w:tcW w:w="3118" w:type="dxa"/>
+          </w:tcPr>
+          <w:p>
+            <w:proofErr w:type="spellStart"/>
+            <w:r>
+              <w:t>horiz</w:t>
+            </w:r>
+            <w:proofErr w:type="spellEnd"/>
+            <w:r>
+              <w:t>. pos. to wait for</w:t>
+            </w:r>
+          </w:p>
+        </w:tc>
+      </w:tr>
+      <w:tr>
+        <w:tc>
+          <w:tcPr>
+            <w:tcW w:w="944" w:type="dxa"/>
+          </w:tcPr>
+          <w:p>
+            <w:r>
+              <w:t>37:32</w:t>
+            </w:r>
+          </w:p>
+        </w:tc>
+        <w:tc>
+          <w:tcPr>
+            <w:tcW w:w="1025" w:type="dxa"/>
+          </w:tcPr>
+          <w:p>
+            <w:r>
+              <w:t>MF</w:t>
+            </w:r>
+          </w:p>
+        </w:tc>
+        <w:tc>
+          <w:tcPr>
+            <w:tcW w:w="3118" w:type="dxa"/>
+          </w:tcPr>
+          <w:p>
+            <w:r>
+              <w:t>mask: frame</w:t>
+            </w:r>
+          </w:p>
+        </w:tc>
+      </w:tr>
+      <w:tr>
+        <w:tc>
+          <w:tcPr>
+            <w:tcW w:w="944" w:type="dxa"/>
+          </w:tcPr>
+          <w:p>
+            <w:r>
+              <w:t>27:16</w:t>
+            </w:r>
+          </w:p>
+        </w:tc>
+        <w:tc>
+          <w:tcPr>
+            <w:tcW w:w="1025" w:type="dxa"/>
+          </w:tcPr>
+          <w:p>
+            <w:r>
+              <w:t>MV</w:t>
+            </w:r>
+          </w:p>
+        </w:tc>
+        <w:tc>
+          <w:tcPr>
+            <w:tcW w:w="3118" w:type="dxa"/>
+          </w:tcPr>
+          <w:p>
+            <w:r>
+              <w:t>mask: vertical pos</w:t>
+            </w:r>
+          </w:p>
+        </w:tc>
+      </w:tr>
+      <w:tr>
+        <w:tc>
+          <w:tcPr>
+            <w:tcW w:w="944" w:type="dxa"/>
+          </w:tcPr>
+          <w:p>
+            <w:r>
+              <w:t>11:0</w:t>
+            </w:r>
+          </w:p>
+        </w:tc>
+        <w:tc>
+          <w:tcPr>
+            <w:tcW w:w="1025" w:type="dxa"/>
+          </w:tcPr>
+          <w:p>
+            <w:r>
+              <w:t>MH</w:t>
+            </w:r>
+          </w:p>
+        </w:tc>
+        <w:tc>
+          <w:tcPr>
+            <w:tcW w:w="3118" w:type="dxa"/>
+          </w:tcPr>
+          <w:p>
+            <w:r>
+              <w:t>mask: horizontal pos</w:t>
+            </w:r>
+          </w:p>
+        </w:tc>
+      </w:tr>
+    </w:tbl>
+    <w:p>
+      <w:pPr>
+        <w:ind w:left="720"/>
+      </w:pPr>
+    </w:p>
+    <w:p>
+      <w:pPr>
+        <w:ind w:left="720"/>
+      </w:pPr>
+      <w:r>
+        <w:t xml:space="preserve">B – indicates that an outstanding </w:t>
+      </w:r>
+      <w:proofErr w:type="spellStart"/>
+      <w:r>
+        <w:t>blit</w:t>
+      </w:r>
+      <w:proofErr w:type="spellEnd"/>
+      <w:r>
+        <w:t xml:space="preserve"> operation should have completed.</w:t>
+      </w:r>
+    </w:p>
+    <w:p>
+      <w:pPr>
+        <w:ind w:left="720"/>
+      </w:pPr>
+      <w:r>
+        <w:t>F – the frame number. This may be masked off by the frame mask (MF) field.</w:t>
+      </w:r>
+    </w:p>
+    <w:p>
+      <w:pPr>
+        <w:ind w:left="720"/>
+      </w:pPr>
+      <w:r>
+        <w:t>V – the vertical position. This may be masked by the vertical position mask field (MV)</w:t>
+      </w:r>
+    </w:p>
+    <w:p>
+      <w:pPr>
+        <w:ind w:left="720"/>
+      </w:pPr>
+      <w:r>
+        <w:t>H – the horizontal position. This may be masked by the horizontal position mask field (MH).</w:t>
+      </w:r>
+    </w:p>
+    <w:p>
+      <w:pPr>
+        <w:ind w:left="720"/>
+      </w:pPr>
+    </w:p>
+    <w:p>
+      <w:pPr>
+        <w:rPr>
+          <w:rFonts w:eastAsiaTheme="majorEastAsia" w:cstheme="minorHAnsi"/>
+          <w:b/>
+          <w:color w:val="1F3763" w:themeColor="accent1" w:themeShade="7F"/>
+          <w:sz w:val="44"/>
+          <w:szCs w:val="44"/>
+        </w:rPr>
+      </w:pPr>
+      <w:r>
+        <w:rPr>
+          <w:rFonts w:cstheme="minorHAnsi"/>
+          <w:b/>
+          <w:sz w:val="44"/>
+          <w:szCs w:val="44"/>
+        </w:rPr>
+        <w:br w:type="page"/>
+      </w:r>
+    </w:p>
+    <w:p>
+      <w:pPr>
+        <w:pStyle w:val="Heading3"/>
+        <w:rPr>
+          <w:rFonts w:asciiTheme="minorHAnsi" w:hAnsiTheme="minorHAnsi" w:cstheme="minorHAnsi"/>
+          <w:b w:val="0"/>
+          <w:sz w:val="44"/>
+          <w:szCs w:val="44"/>
+        </w:rPr>
+      </w:pPr>
+      <w:r>
+        <w:rPr>
+          <w:rFonts w:asciiTheme="minorHAnsi" w:hAnsiTheme="minorHAnsi" w:cstheme="minorHAnsi"/>
+          <w:sz w:val="44"/>
+          <w:szCs w:val="44"/>
+        </w:rPr>
+        <w:lastRenderedPageBreak/>
+        <w:t>JUMP</w:t>
+      </w:r>
+    </w:p>
+    <w:p>
+      <w:pPr>
+        <w:ind w:left="720"/>
+        <w:rPr>
+          <w:b/>
+        </w:rPr>
+      </w:pPr>
+      <w:r>
+        <w:rPr>
+          <w:b/>
+        </w:rPr>
+        <w:t>Description:</w:t>
+      </w:r>
+    </w:p>
+    <w:p>
+      <w:pPr>
+        <w:ind w:left="720"/>
+      </w:pPr>
+      <w:r>
+        <w:t xml:space="preserve">The jump instruction allows the copper to transfer program flow to another point. The instruction may store a linkage address in one of the copper’s address registers, or it may read one of the copper’s address registers to set the target address. This allows the copper to perform a simple subroutine of a single nesting level. The jump instruction may execute conditionally based on </w:t>
+      </w:r>
+      <w:proofErr w:type="gramStart"/>
+      <w:r>
+        <w:t>whether or not</w:t>
+      </w:r>
+      <w:proofErr w:type="gramEnd"/>
+      <w:r>
+        <w:t xml:space="preserve"> a </w:t>
+      </w:r>
+      <w:proofErr w:type="spellStart"/>
+      <w:r>
+        <w:t>blitter</w:t>
+      </w:r>
+      <w:proofErr w:type="spellEnd"/>
+      <w:r>
+        <w:t xml:space="preserve"> operation has completed.</w:t>
+      </w:r>
+    </w:p>
+    <w:p>
+      <w:pPr>
+        <w:ind w:left="720"/>
+        <w:rPr>
+          <w:b/>
+        </w:rPr>
+      </w:pPr>
+      <w:r>
+        <w:rPr>
+          <w:b/>
+        </w:rPr>
+        <w:t>Instruction Format:</w:t>
+      </w:r>
+    </w:p>
+    <w:tbl>
+      <w:tblPr>
+        <w:tblStyle w:val="TableGrid"/>
+        <w:tblW w:w="8914" w:type="dxa"/>
+        <w:tblInd w:w="720" w:type="dxa"/>
+        <w:tblLook w:val="04A0" w:firstRow="1" w:lastRow="0" w:firstColumn="1" w:lastColumn="0" w:noHBand="0" w:noVBand="1"/>
+      </w:tblPr>
+      <w:tblGrid>
+        <w:gridCol w:w="704"/>
+        <w:gridCol w:w="698"/>
+        <w:gridCol w:w="708"/>
+        <w:gridCol w:w="709"/>
+        <w:gridCol w:w="992"/>
+        <w:gridCol w:w="881"/>
+        <w:gridCol w:w="820"/>
+        <w:gridCol w:w="1701"/>
+        <w:gridCol w:w="1701"/>
+      </w:tblGrid>
+      <w:tr>
+        <w:tc>
+          <w:tcPr>
+            <w:tcW w:w="704" w:type="dxa"/>
+          </w:tcPr>
+          <w:p>
+            <w:pPr>
+              <w:jc w:val="center"/>
+              <w:rPr>
+                <w:sz w:val="16"/>
+              </w:rPr>
+            </w:pPr>
+            <w:r>
+              <w:rPr>
+                <w:sz w:val="16"/>
+              </w:rPr>
+              <w:t>127126</w:t>
+            </w:r>
+          </w:p>
+        </w:tc>
+        <w:tc>
+          <w:tcPr>
+            <w:tcW w:w="698" w:type="dxa"/>
+          </w:tcPr>
+          <w:p>
+            <w:pPr>
+              <w:jc w:val="center"/>
+              <w:rPr>
+                <w:sz w:val="16"/>
+              </w:rPr>
+            </w:pPr>
+            <w:proofErr w:type="gramStart"/>
+            <w:r>
+              <w:rPr>
+                <w:sz w:val="16"/>
+              </w:rPr>
+              <w:t>125  84</w:t>
+            </w:r>
+            <w:proofErr w:type="gramEnd"/>
+          </w:p>
+        </w:tc>
+        <w:tc>
+          <w:tcPr>
+            <w:tcW w:w="708" w:type="dxa"/>
+          </w:tcPr>
+          <w:p>
+            <w:pPr>
+              <w:jc w:val="center"/>
+              <w:rPr>
+                <w:sz w:val="16"/>
+              </w:rPr>
+            </w:pPr>
+            <w:r>
+              <w:rPr>
+                <w:sz w:val="16"/>
+              </w:rPr>
+              <w:t>83</w:t>
+            </w:r>
+            <w:r>
+              <w:rPr>
+                <w:sz w:val="16"/>
+              </w:rPr>
+              <w:t xml:space="preserve"> </w:t>
+            </w:r>
+            <w:r>
+              <w:rPr>
+                <w:sz w:val="16"/>
+              </w:rPr>
+              <w:t>80</w:t>
+            </w:r>
+          </w:p>
+        </w:tc>
+        <w:tc>
+          <w:tcPr>
+            <w:tcW w:w="709" w:type="dxa"/>
+          </w:tcPr>
+          <w:p>
+            <w:pPr>
+              <w:jc w:val="center"/>
+              <w:rPr>
+                <w:sz w:val="16"/>
+              </w:rPr>
+            </w:pPr>
+            <w:r>
+              <w:rPr>
+                <w:sz w:val="16"/>
+              </w:rPr>
+              <w:t>79 7</w:t>
+            </w:r>
+            <w:r>
+              <w:rPr>
+                <w:sz w:val="16"/>
+              </w:rPr>
+              <w:t>5</w:t>
+            </w:r>
+          </w:p>
+        </w:tc>
+        <w:tc>
+          <w:tcPr>
+            <w:tcW w:w="992" w:type="dxa"/>
+          </w:tcPr>
+          <w:p>
+            <w:pPr>
+              <w:jc w:val="center"/>
+              <w:rPr>
+                <w:sz w:val="16"/>
+              </w:rPr>
+            </w:pPr>
+            <w:r>
+              <w:rPr>
+                <w:sz w:val="16"/>
+              </w:rPr>
+              <w:t>7</w:t>
+            </w:r>
+            <w:r>
+              <w:rPr>
+                <w:sz w:val="16"/>
+              </w:rPr>
+              <w:t>4</w:t>
+            </w:r>
+            <w:r>
+              <w:rPr>
+                <w:sz w:val="16"/>
+              </w:rPr>
+              <w:t xml:space="preserve">       </w:t>
+            </w:r>
+            <w:r>
+              <w:rPr>
+                <w:sz w:val="16"/>
+              </w:rPr>
+              <w:t>72</w:t>
+            </w:r>
+          </w:p>
+        </w:tc>
+        <w:tc>
+          <w:tcPr>
+            <w:tcW w:w="881" w:type="dxa"/>
+          </w:tcPr>
+          <w:p>
+            <w:pPr>
+              <w:jc w:val="center"/>
+              <w:rPr>
+                <w:sz w:val="16"/>
+              </w:rPr>
+            </w:pPr>
+            <w:r>
+              <w:rPr>
+                <w:sz w:val="16"/>
+              </w:rPr>
+              <w:t>716</w:t>
+            </w:r>
+            <w:r>
+              <w:rPr>
+                <w:sz w:val="16"/>
+              </w:rPr>
+              <w:t>8</w:t>
+            </w:r>
+          </w:p>
+        </w:tc>
+        <w:tc>
+          <w:tcPr>
+            <w:tcW w:w="820" w:type="dxa"/>
+          </w:tcPr>
+          <w:p>
+            <w:pPr>
+              <w:jc w:val="center"/>
+              <w:rPr>
+                <w:sz w:val="16"/>
+              </w:rPr>
+            </w:pPr>
+            <w:r>
+              <w:rPr>
+                <w:sz w:val="16"/>
+              </w:rPr>
+              <w:t>6</w:t>
+            </w:r>
+            <w:r>
+              <w:rPr>
+                <w:sz w:val="16"/>
+              </w:rPr>
+              <w:t xml:space="preserve">7    </w:t>
+            </w:r>
+            <w:r>
+              <w:rPr>
+                <w:sz w:val="16"/>
+              </w:rPr>
+              <w:t>6</w:t>
+            </w:r>
+            <w:r>
+              <w:rPr>
+                <w:sz w:val="16"/>
+              </w:rPr>
+              <w:t>4</w:t>
+            </w:r>
+          </w:p>
+        </w:tc>
+        <w:tc>
+          <w:tcPr>
+            <w:tcW w:w="1701" w:type="dxa"/>
+          </w:tcPr>
+          <w:p>
+            <w:pPr>
+              <w:jc w:val="center"/>
+              <w:rPr>
+                <w:sz w:val="16"/>
+              </w:rPr>
+            </w:pPr>
+            <w:r>
+              <w:rPr>
+                <w:sz w:val="16"/>
+              </w:rPr>
+              <w:t>6</w:t>
+            </w:r>
+            <w:r>
+              <w:rPr>
+                <w:sz w:val="16"/>
+              </w:rPr>
+              <w:t xml:space="preserve">3         </w:t>
+            </w:r>
+            <w:r>
+              <w:rPr>
+                <w:sz w:val="16"/>
+              </w:rPr>
+              <w:t xml:space="preserve">           </w:t>
+            </w:r>
+            <w:r>
+              <w:rPr>
+                <w:sz w:val="16"/>
+              </w:rPr>
+              <w:t xml:space="preserve">         </w:t>
+            </w:r>
+            <w:r>
+              <w:rPr>
+                <w:sz w:val="16"/>
+              </w:rPr>
+              <w:t>32</w:t>
+            </w:r>
+          </w:p>
+        </w:tc>
+        <w:tc>
+          <w:tcPr>
+            <w:tcW w:w="1701" w:type="dxa"/>
+          </w:tcPr>
+          <w:p>
+            <w:pPr>
+              <w:jc w:val="center"/>
+              <w:rPr>
+                <w:sz w:val="16"/>
+              </w:rPr>
+            </w:pPr>
+            <w:r>
+              <w:rPr>
+                <w:sz w:val="16"/>
+              </w:rPr>
+              <w:t>31</w:t>
+            </w:r>
+            <w:r>
+              <w:rPr>
+                <w:sz w:val="16"/>
+              </w:rPr>
+              <w:t xml:space="preserve">                                 0</w:t>
+            </w:r>
+          </w:p>
+        </w:tc>
+      </w:tr>
+      <w:tr>
+        <w:tc>
+          <w:tcPr>
+            <w:tcW w:w="704" w:type="dxa"/>
+          </w:tcPr>
+          <w:p>
+            <w:pPr>
+              <w:jc w:val="center"/>
+            </w:pPr>
+            <w:r>
+              <w:t>3</w:t>
+            </w:r>
+            <w:r>
+              <w:rPr>
+                <w:vertAlign w:val="subscript"/>
+              </w:rPr>
+              <w:t>2</w:t>
+            </w:r>
+          </w:p>
+        </w:tc>
+        <w:tc>
+          <w:tcPr>
+            <w:tcW w:w="698" w:type="dxa"/>
+          </w:tcPr>
+          <w:p>
+            <w:pPr>
+              <w:jc w:val="center"/>
+            </w:pPr>
+            <w:r>
+              <w:t>~</w:t>
+            </w:r>
+          </w:p>
+        </w:tc>
+        <w:tc>
+          <w:tcPr>
+            <w:tcW w:w="708" w:type="dxa"/>
+          </w:tcPr>
+          <w:p>
+            <w:pPr>
+              <w:jc w:val="center"/>
+            </w:pPr>
+            <w:r>
+              <w:t>L</w:t>
+            </w:r>
+          </w:p>
+        </w:tc>
+        <w:tc>
+          <w:tcPr>
+            <w:tcW w:w="709" w:type="dxa"/>
+          </w:tcPr>
+          <w:p>
+            <w:pPr>
+              <w:jc w:val="center"/>
+            </w:pPr>
+            <w:r>
+              <w:t>~</w:t>
+            </w:r>
+          </w:p>
+        </w:tc>
+        <w:tc>
+          <w:tcPr>
+            <w:tcW w:w="992" w:type="dxa"/>
+          </w:tcPr>
+          <w:p>
+            <w:pPr>
+              <w:jc w:val="center"/>
+            </w:pPr>
+            <w:r>
+              <w:t>Cond</w:t>
+            </w:r>
+            <w:r>
+              <w:rPr>
+                <w:vertAlign w:val="subscript"/>
+              </w:rPr>
+              <w:t>3</w:t>
+            </w:r>
+          </w:p>
+        </w:tc>
+        <w:tc>
+          <w:tcPr>
+            <w:tcW w:w="881" w:type="dxa"/>
+          </w:tcPr>
+          <w:p>
+            <w:pPr>
+              <w:jc w:val="center"/>
+            </w:pPr>
+            <w:r>
+              <w:t>~</w:t>
+            </w:r>
+          </w:p>
+        </w:tc>
+        <w:tc>
+          <w:tcPr>
+            <w:tcW w:w="820" w:type="dxa"/>
+          </w:tcPr>
+          <w:p>
+            <w:pPr>
+              <w:jc w:val="center"/>
+            </w:pPr>
+            <w:r>
+              <w:t>R</w:t>
+            </w:r>
+          </w:p>
+        </w:tc>
+        <w:tc>
+          <w:tcPr>
+            <w:tcW w:w="1701" w:type="dxa"/>
+          </w:tcPr>
+          <w:p>
+            <w:pPr>
+              <w:jc w:val="center"/>
+            </w:pPr>
+            <w:r>
+              <w:t>~</w:t>
+            </w:r>
+            <w:r>
+              <w:rPr>
+                <w:vertAlign w:val="subscript"/>
+              </w:rPr>
+              <w:t>32</w:t>
+            </w:r>
+          </w:p>
+        </w:tc>
+        <w:tc>
+          <w:tcPr>
+            <w:tcW w:w="1701" w:type="dxa"/>
+          </w:tcPr>
+          <w:p>
+            <w:pPr>
+              <w:jc w:val="center"/>
+            </w:pPr>
+            <w:r>
+              <w:t>Addr</w:t>
+            </w:r>
+            <w:proofErr w:type="gramStart"/>
+            <w:r>
+              <w:rPr>
+                <w:vertAlign w:val="subscript"/>
+              </w:rPr>
+              <w:t>31..</w:t>
+            </w:r>
+            <w:proofErr w:type="gramEnd"/>
+            <w:r>
+              <w:rPr>
+                <w:vertAlign w:val="subscript"/>
+              </w:rPr>
+              <w:t>0</w:t>
+            </w:r>
+          </w:p>
+        </w:tc>
+      </w:tr>
+    </w:tbl>
+    <w:p>
+      <w:pPr>
+        <w:ind w:left="720"/>
+      </w:pPr>
+    </w:p>
+    <w:p>
+      <w:pPr>
+        <w:ind w:left="720"/>
+      </w:pPr>
+      <w:r>
+        <w:t>L – linkage register number to store current address in</w:t>
+      </w:r>
+    </w:p>
+    <w:p>
+      <w:pPr>
+        <w:ind w:left="720"/>
+      </w:pPr>
+      <w:r>
+        <w:t>Cond – condition and operation to perform</w:t>
+      </w:r>
+    </w:p>
+    <w:p>
+      <w:pPr>
+        <w:ind w:left="720"/>
+      </w:pPr>
+      <w:r>
+        <w:t>R – linkage register number to load pc from for return operation</w:t>
+      </w:r>
+    </w:p>
+    <w:p>
+      <w:pPr>
+        <w:ind w:left="720"/>
+      </w:pPr>
+      <w:proofErr w:type="spellStart"/>
+      <w:r>
+        <w:t>Addr</w:t>
+      </w:r>
+      <w:proofErr w:type="spellEnd"/>
+      <w:r>
+        <w:t xml:space="preserve"> – target address to jump to</w:t>
+      </w:r>
+    </w:p>
+    <w:tbl>
+      <w:tblPr>
+        <w:tblStyle w:val="TableGrid"/>
+        <w:tblW w:w="0" w:type="auto"/>
+        <w:tblInd w:w="720" w:type="dxa"/>
+        <w:tblLook w:val="04A0" w:firstRow="1" w:lastRow="0" w:firstColumn="1" w:lastColumn="0" w:noHBand="0" w:noVBand="1"/>
+      </w:tblPr>
+      <w:tblGrid>
+        <w:gridCol w:w="835"/>
+        <w:gridCol w:w="6804"/>
+        <w:gridCol w:w="991"/>
+      </w:tblGrid>
+      <w:tr>
+        <w:tc>
+          <w:tcPr>
+            <w:tcW w:w="835" w:type="dxa"/>
+          </w:tcPr>
+          <w:p>
+            <w:pPr>
+              <w:jc w:val="center"/>
+            </w:pPr>
+            <w:r>
+              <w:t>Cond</w:t>
+            </w:r>
+            <w:r>
+              <w:rPr>
+                <w:vertAlign w:val="subscript"/>
+              </w:rPr>
+              <w:t>3</w:t>
+            </w:r>
+          </w:p>
+        </w:tc>
+        <w:tc>
+          <w:tcPr>
+            <w:tcW w:w="6804" w:type="dxa"/>
+          </w:tcPr>
+          <w:p>
+            <w:r>
+              <w:t>Jump operation</w:t>
+            </w:r>
+          </w:p>
+        </w:tc>
+        <w:tc>
+          <w:tcPr>
+            <w:tcW w:w="991" w:type="dxa"/>
+          </w:tcPr>
+          <w:p/>
+        </w:tc>
+      </w:tr>
+      <w:tr>
+        <w:tc>
+          <w:tcPr>
+            <w:tcW w:w="835" w:type="dxa"/>
+          </w:tcPr>
+          <w:p>
+            <w:pPr>
+              <w:jc w:val="center"/>
+            </w:pPr>
+            <w:r>
+              <w:t>0</w:t>
+            </w:r>
+          </w:p>
+        </w:tc>
+        <w:tc>
+          <w:tcPr>
+            <w:tcW w:w="6804" w:type="dxa"/>
+          </w:tcPr>
+          <w:p>
+            <w:r>
+              <w:t xml:space="preserve">jump unconditionally to target </w:t>
+            </w:r>
+            <w:proofErr w:type="spellStart"/>
+            <w:r>
+              <w:t>addr</w:t>
+            </w:r>
+            <w:proofErr w:type="spellEnd"/>
+          </w:p>
+        </w:tc>
+        <w:tc>
+          <w:tcPr>
+            <w:tcW w:w="991" w:type="dxa"/>
+          </w:tcPr>
+          <w:p/>
+        </w:tc>
+      </w:tr>
+      <w:tr>
+        <w:tc>
+          <w:tcPr>
+            <w:tcW w:w="835" w:type="dxa"/>
+          </w:tcPr>
+          <w:p>
+            <w:pPr>
+              <w:jc w:val="center"/>
+            </w:pPr>
+            <w:r>
+              <w:t>1</w:t>
+            </w:r>
+          </w:p>
+        </w:tc>
+        <w:tc>
+          <w:tcPr>
+            <w:tcW w:w="6804" w:type="dxa"/>
+          </w:tcPr>
+          <w:p>
+            <w:r>
+              <w:t xml:space="preserve">jump if </w:t>
+            </w:r>
+            <w:proofErr w:type="spellStart"/>
+            <w:r>
+              <w:t>blitter</w:t>
+            </w:r>
+            <w:proofErr w:type="spellEnd"/>
+            <w:r>
+              <w:t xml:space="preserve"> is done, otherwise wait</w:t>
+            </w:r>
+          </w:p>
+        </w:tc>
+        <w:tc>
+          <w:tcPr>
+            <w:tcW w:w="991" w:type="dxa"/>
+          </w:tcPr>
+          <w:p/>
+        </w:tc>
+      </w:tr>
+      <w:tr>
+        <w:tc>
+          <w:tcPr>
+            <w:tcW w:w="835" w:type="dxa"/>
+          </w:tcPr>
+          <w:p>
+            <w:pPr>
+              <w:jc w:val="center"/>
+            </w:pPr>
+            <w:r>
+              <w:t>2</w:t>
+            </w:r>
+          </w:p>
+        </w:tc>
+        <w:tc>
+          <w:tcPr>
+            <w:tcW w:w="6804" w:type="dxa"/>
+          </w:tcPr>
+          <w:p>
+            <w:r>
+              <w:t xml:space="preserve">jump if </w:t>
+            </w:r>
+            <w:proofErr w:type="spellStart"/>
+            <w:r>
+              <w:t>blitter</w:t>
+            </w:r>
+            <w:proofErr w:type="spellEnd"/>
+            <w:r>
+              <w:t xml:space="preserve"> is not done, otherwise wait</w:t>
+            </w:r>
+          </w:p>
+        </w:tc>
+        <w:tc>
+          <w:tcPr>
+            <w:tcW w:w="991" w:type="dxa"/>
+          </w:tcPr>
+          <w:p/>
+        </w:tc>
+      </w:tr>
+      <w:tr>
+        <w:tc>
+          <w:tcPr>
+            <w:tcW w:w="835" w:type="dxa"/>
+          </w:tcPr>
+          <w:p>
+            <w:pPr>
+              <w:jc w:val="center"/>
+            </w:pPr>
+            <w:r>
+              <w:t>4</w:t>
+            </w:r>
+          </w:p>
+        </w:tc>
+        <w:tc>
+          <w:tcPr>
+            <w:tcW w:w="6804" w:type="dxa"/>
+          </w:tcPr>
+          <w:p>
+            <w:r>
+              <w:t>return unconditionally to address contained in linkage register R</w:t>
+            </w:r>
+          </w:p>
+        </w:tc>
+        <w:tc>
+          <w:tcPr>
+            <w:tcW w:w="991" w:type="dxa"/>
+          </w:tcPr>
+          <w:p/>
+        </w:tc>
+      </w:tr>
+      <w:tr>
+        <w:tc>
+          <w:tcPr>
+            <w:tcW w:w="835" w:type="dxa"/>
+          </w:tcPr>
+          <w:p>
+            <w:pPr>
+              <w:jc w:val="center"/>
+            </w:pPr>
+            <w:r>
+              <w:t>5</w:t>
+            </w:r>
+          </w:p>
+        </w:tc>
+        <w:tc>
+          <w:tcPr>
+            <w:tcW w:w="6804" w:type="dxa"/>
+          </w:tcPr>
+          <w:p>
+            <w:r>
+              <w:t xml:space="preserve">return if the </w:t>
+            </w:r>
+            <w:proofErr w:type="spellStart"/>
+            <w:r>
+              <w:t>blitter</w:t>
+            </w:r>
+            <w:proofErr w:type="spellEnd"/>
+            <w:r>
+              <w:t xml:space="preserve"> is done, otherwise wait</w:t>
+            </w:r>
+          </w:p>
+        </w:tc>
+        <w:tc>
+          <w:tcPr>
+            <w:tcW w:w="991" w:type="dxa"/>
+          </w:tcPr>
+          <w:p/>
+        </w:tc>
+      </w:tr>
+      <w:tr>
+        <w:tc>
+          <w:tcPr>
+            <w:tcW w:w="835" w:type="dxa"/>
+          </w:tcPr>
+          <w:p>
+            <w:pPr>
+              <w:jc w:val="center"/>
+            </w:pPr>
+            <w:r>
+              <w:t>6</w:t>
+            </w:r>
+          </w:p>
+        </w:tc>
+        <w:tc>
+          <w:tcPr>
+            <w:tcW w:w="6804" w:type="dxa"/>
+          </w:tcPr>
+          <w:p>
+            <w:r>
+              <w:t xml:space="preserve">return if the </w:t>
+            </w:r>
+            <w:proofErr w:type="spellStart"/>
+            <w:r>
+              <w:t>blitter</w:t>
+            </w:r>
+            <w:proofErr w:type="spellEnd"/>
+            <w:r>
+              <w:t xml:space="preserve"> is not done, otherwise wait</w:t>
+            </w:r>
+          </w:p>
+        </w:tc>
+        <w:tc>
+          <w:tcPr>
+            <w:tcW w:w="991" w:type="dxa"/>
+          </w:tcPr>
+          <w:p/>
+        </w:tc>
+      </w:tr>
+      <w:tr>
+        <w:tc>
+          <w:tcPr>
+            <w:tcW w:w="835" w:type="dxa"/>
+          </w:tcPr>
+          <w:p>
+            <w:pPr>
+              <w:jc w:val="center"/>
+            </w:pPr>
+            <w:r>
+              <w:t>3,7</w:t>
+            </w:r>
+          </w:p>
+        </w:tc>
+        <w:tc>
+          <w:tcPr>
+            <w:tcW w:w="6804" w:type="dxa"/>
+          </w:tcPr>
+          <w:p>
+            <w:r>
+              <w:t>reserved</w:t>
+            </w:r>
+          </w:p>
+        </w:tc>
+        <w:tc>
+          <w:tcPr>
+            <w:tcW w:w="991" w:type="dxa"/>
+          </w:tcPr>
+          <w:p/>
+        </w:tc>
+      </w:tr>
+    </w:tbl>
+    <w:p>
+      <w:pPr>
+        <w:ind w:left="720"/>
+      </w:pPr>
+    </w:p>
+    <w:p>
+      <w:pPr>
+        <w:rPr>
+          <w:rFonts w:asciiTheme="majorHAnsi" w:eastAsiaTheme="majorEastAsia" w:hAnsiTheme="majorHAnsi" w:cstheme="majorBidi"/>
+          <w:b/>
+          <w:color w:val="2F5496" w:themeColor="accent1" w:themeShade="BF"/>
+          <w:sz w:val="32"/>
+          <w:szCs w:val="32"/>
+        </w:rPr>
+      </w:pPr>
+      <w:r>
+        <w:br w:type="page"/>
+      </w:r>
+    </w:p>
+    <w:p>
+      <w:pPr>
         <w:pStyle w:val="Heading1"/>
       </w:pPr>
+      <w:bookmarkStart w:id="0" w:name="_GoBack"/>
+      <w:bookmarkEnd w:id="0"/>
       <w:r>
         <w:lastRenderedPageBreak/>
         <w:t>Miscellaneous</w:t>
@@ -13595,8 +16515,16 @@
             <w:tcW w:w="2126" w:type="dxa"/>
           </w:tcPr>
           <w:p>
-            <w:r>
-              <w:t>eight resolution</w:t>
+            <w:proofErr w:type="spellStart"/>
+            <w:r>
+              <w:t>eig</w:t>
+            </w:r>
+            <w:r>
+              <w:t>th</w:t>
+            </w:r>
+            <w:proofErr w:type="spellEnd"/>
+            <w:r>
+              <w:t xml:space="preserve"> resolution</w:t>
             </w:r>
           </w:p>
         </w:tc>
@@ -13617,7 +16545,7 @@
           <w:szCs w:val="26"/>
         </w:rPr>
       </w:pPr>
-      <w:bookmarkStart w:id="0" w:name="_Toc369437909"/>
+      <w:bookmarkStart w:id="1" w:name="_Toc369437909"/>
       <w:r>
         <w:br w:type="page"/>
       </w:r>
@@ -13630,7 +16558,7 @@
         <w:lastRenderedPageBreak/>
         <w:t>Port Signals</w:t>
       </w:r>
-      <w:bookmarkEnd w:id="0"/>
+      <w:bookmarkEnd w:id="1"/>
     </w:p>
     <w:tbl>
       <w:tblPr>
@@ -15527,8 +18455,6 @@
             <w:r>
               <w:t>3</w:t>
             </w:r>
-            <w:bookmarkStart w:id="1" w:name="_GoBack"/>
-            <w:bookmarkEnd w:id="1"/>
           </w:p>
         </w:tc>
       </w:tr>
@@ -16998,7 +19924,7 @@
 </file>
 
 <file path=customXml/itemProps1.xml><?xml version="1.0" encoding="utf-8"?>
-<ds:datastoreItem xmlns:ds="http://schemas.openxmlformats.org/officeDocument/2006/customXml" ds:itemID="{B1E15B82-90AD-43C8-9FED-9584BA0A1988}">
+<ds:datastoreItem xmlns:ds="http://schemas.openxmlformats.org/officeDocument/2006/customXml" ds:itemID="{44D8335D-E002-4107-8DC0-FBCEDDDDA32F}">
   <ds:schemaRefs>
     <ds:schemaRef ds:uri="http://schemas.openxmlformats.org/officeDocument/2006/bibliography"/>
   </ds:schemaRefs>

</xml_diff>